<commit_message>
changes to 2 nn lab
</commit_message>
<xml_diff>
--- a/лабы-Дима/Нейросети/нейросети - лаба 2.docx
+++ b/лабы-Дима/Нейросети/нейросети - лаба 2.docx
@@ -774,7 +774,7 @@
         <w:lastRenderedPageBreak/>
         <w:br/>
       </w:r>
-      <w:hyperlink r:id="rId4" w:history="1">
+      <w:hyperlink r:id="rId5" w:history="1">
         <w:r>
           <w:rPr>
             <w:rFonts w:ascii="Times New Roman" w:eastAsia="Times New Roman" w:hAnsi="Times New Roman" w:cs="Times New Roman"/>
@@ -1006,7 +1006,7 @@
                 <w:lang w:eastAsia="ru-RU"/>
               </w:rPr>
             </w:pPr>
-            <w:hyperlink r:id="rId5" w:history="1">
+            <w:hyperlink r:id="rId6" w:history="1">
               <w:r>
                 <w:rPr>
                   <w:rFonts w:ascii="Times New Roman" w:eastAsia="Times New Roman" w:hAnsi="Times New Roman" w:cs="Times New Roman"/>
@@ -1115,6 +1115,75 @@
     </w:p>
     <w:p>
       <w:pPr>
+        <w:pStyle w:val="a5"/>
+        <w:rPr>
+          <w:rFonts w:ascii="Times New Roman" w:eastAsia="Times New Roman" w:hAnsi="Times New Roman" w:cs="Times New Roman"/>
+          <w:sz w:val="27"/>
+          <w:szCs w:val="27"/>
+          <w:lang w:eastAsia="ru-RU"/>
+        </w:rPr>
+      </w:pPr>
+      <w:r>
+        <w:rPr>
+          <w:rFonts w:ascii="Times New Roman" w:eastAsia="Times New Roman" w:hAnsi="Times New Roman" w:cs="Times New Roman"/>
+          <w:sz w:val="27"/>
+          <w:szCs w:val="27"/>
+          <w:lang w:eastAsia="ru-RU"/>
+        </w:rPr>
+        <w:t>1-й слой имеет 35 нейронов, каждый из которых имеет по 15 связей, он принимает на вход массив чисел длинной 35</w:t>
+      </w:r>
+    </w:p>
+    <w:p>
+      <w:pPr>
+        <w:pStyle w:val="a5"/>
+        <w:rPr>
+          <w:rFonts w:ascii="Times New Roman" w:eastAsia="Times New Roman" w:hAnsi="Times New Roman" w:cs="Times New Roman"/>
+          <w:sz w:val="27"/>
+          <w:szCs w:val="27"/>
+          <w:lang w:eastAsia="ru-RU"/>
+        </w:rPr>
+      </w:pPr>
+      <w:r>
+        <w:rPr>
+          <w:rFonts w:ascii="Times New Roman" w:eastAsia="Times New Roman" w:hAnsi="Times New Roman" w:cs="Times New Roman"/>
+          <w:sz w:val="27"/>
+          <w:szCs w:val="27"/>
+          <w:lang w:eastAsia="ru-RU"/>
+        </w:rPr>
+        <w:t>2-й сло</w:t>
+      </w:r>
+      <w:r>
+        <w:rPr>
+          <w:rFonts w:ascii="Times New Roman" w:eastAsia="Times New Roman" w:hAnsi="Times New Roman" w:cs="Times New Roman"/>
+          <w:sz w:val="27"/>
+          <w:szCs w:val="27"/>
+          <w:lang w:eastAsia="ru-RU"/>
+        </w:rPr>
+        <w:t>й имеет 15 нейронов и по 1 связи с нейрона</w:t>
+      </w:r>
+    </w:p>
+    <w:p>
+      <w:pPr>
+        <w:pStyle w:val="a5"/>
+        <w:rPr>
+          <w:rFonts w:ascii="Times New Roman" w:eastAsia="Times New Roman" w:hAnsi="Times New Roman" w:cs="Times New Roman"/>
+          <w:sz w:val="27"/>
+          <w:szCs w:val="27"/>
+          <w:lang w:eastAsia="ru-RU"/>
+        </w:rPr>
+      </w:pPr>
+      <w:r>
+        <w:rPr>
+          <w:rFonts w:ascii="Times New Roman" w:eastAsia="Times New Roman" w:hAnsi="Times New Roman" w:cs="Times New Roman"/>
+          <w:sz w:val="27"/>
+          <w:szCs w:val="27"/>
+          <w:lang w:eastAsia="ru-RU"/>
+        </w:rPr>
+        <w:t>3-й слой имеет 1 нейрон и 15 входов, этот слой выводит вероятность</w:t>
+      </w:r>
+    </w:p>
+    <w:p>
+      <w:pPr>
         <w:jc w:val="center"/>
         <w:rPr>
           <w:rFonts w:ascii="Times New Roman" w:eastAsia="Times New Roman" w:hAnsi="Times New Roman" w:cs="Times New Roman"/>
@@ -1147,7 +1216,7 @@
                     <pic:cNvPicPr/>
                   </pic:nvPicPr>
                   <pic:blipFill>
-                    <a:blip r:embed="rId6">
+                    <a:blip r:embed="rId7">
                       <a:extLst>
                         <a:ext uri="{28A0092B-C50C-407E-A947-70E740481C1C}">
                           <a14:useLocalDpi xmlns:a14="http://schemas.microsoft.com/office/drawing/2010/main" val="0"/>
@@ -1181,22 +1250,19 @@
           <w:rFonts w:ascii="Times New Roman" w:eastAsia="Times New Roman" w:hAnsi="Times New Roman" w:cs="Times New Roman"/>
           <w:sz w:val="27"/>
           <w:szCs w:val="27"/>
-          <w:lang w:eastAsia="ru-RU"/>
-        </w:rPr>
-      </w:pPr>
-      <w:r>
-        <w:rPr>
-          <w:rFonts w:ascii="Times New Roman" w:eastAsia="Times New Roman" w:hAnsi="Times New Roman" w:cs="Times New Roman"/>
+          <w:lang w:val="en-US" w:eastAsia="ru-RU"/>
+        </w:rPr>
+      </w:pPr>
+      <w:r>
+        <w:rPr>
           <w:noProof/>
-          <w:sz w:val="27"/>
-          <w:szCs w:val="27"/>
           <w:lang w:eastAsia="ru-RU"/>
         </w:rPr>
         <w:drawing>
-          <wp:inline distT="0" distB="0" distL="0" distR="0">
-            <wp:extent cx="6317201" cy="5334000"/>
-            <wp:effectExtent l="0" t="0" r="7620" b="0"/>
-            <wp:docPr id="2" name="Рисунок 2"/>
+          <wp:inline distT="0" distB="0" distL="0" distR="0" wp14:anchorId="07AD4404" wp14:editId="0E5005F1">
+            <wp:extent cx="3524250" cy="5286375"/>
+            <wp:effectExtent l="0" t="0" r="0" b="9525"/>
+            <wp:docPr id="1" name="Рисунок 1"/>
             <wp:cNvGraphicFramePr>
               <a:graphicFrameLocks xmlns:a="http://schemas.openxmlformats.org/drawingml/2006/main" noChangeAspect="1"/>
             </wp:cNvGraphicFramePr>
@@ -1204,17 +1270,11 @@
               <a:graphicData uri="http://schemas.openxmlformats.org/drawingml/2006/picture">
                 <pic:pic xmlns:pic="http://schemas.openxmlformats.org/drawingml/2006/picture">
                   <pic:nvPicPr>
-                    <pic:cNvPr id="2" name="лаб-2-топол.PNG"/>
+                    <pic:cNvPr id="1" name=""/>
                     <pic:cNvPicPr/>
                   </pic:nvPicPr>
                   <pic:blipFill>
-                    <a:blip r:embed="rId7">
-                      <a:extLst>
-                        <a:ext uri="{28A0092B-C50C-407E-A947-70E740481C1C}">
-                          <a14:useLocalDpi xmlns:a14="http://schemas.microsoft.com/office/drawing/2010/main" val="0"/>
-                        </a:ext>
-                      </a:extLst>
-                    </a:blip>
+                    <a:blip r:embed="rId8"/>
                     <a:stretch>
                       <a:fillRect/>
                     </a:stretch>
@@ -1222,7 +1282,7 @@
                   <pic:spPr>
                     <a:xfrm>
                       <a:off x="0" y="0"/>
-                      <a:ext cx="6326797" cy="5342103"/>
+                      <a:ext cx="3524250" cy="5286375"/>
                     </a:xfrm>
                     <a:prstGeom prst="rect">
                       <a:avLst/>
@@ -1256,44 +1316,46 @@
           <w:lang w:eastAsia="ru-RU"/>
         </w:rPr>
       </w:pPr>
-    </w:p>
-    <w:p>
-      <w:pPr>
-        <w:jc w:val="center"/>
-        <w:rPr>
-          <w:rFonts w:ascii="Times New Roman" w:eastAsia="Times New Roman" w:hAnsi="Times New Roman" w:cs="Times New Roman"/>
-          <w:sz w:val="27"/>
-          <w:szCs w:val="27"/>
-          <w:lang w:eastAsia="ru-RU"/>
-        </w:rPr>
-      </w:pPr>
-    </w:p>
-    <w:p>
-      <w:pPr>
-        <w:jc w:val="center"/>
-        <w:rPr>
-          <w:rFonts w:ascii="Times New Roman" w:eastAsia="Times New Roman" w:hAnsi="Times New Roman" w:cs="Times New Roman"/>
-          <w:sz w:val="27"/>
-          <w:szCs w:val="27"/>
-          <w:lang w:eastAsia="ru-RU"/>
-        </w:rPr>
-      </w:pPr>
       <w:bookmarkStart w:id="0" w:name="_GoBack"/>
       <w:bookmarkEnd w:id="0"/>
-      <w:r>
-        <w:rPr>
-          <w:rFonts w:ascii="Times New Roman" w:eastAsia="Times New Roman" w:hAnsi="Times New Roman" w:cs="Times New Roman"/>
-          <w:sz w:val="27"/>
-          <w:szCs w:val="27"/>
-          <w:lang w:eastAsia="ru-RU"/>
-        </w:rPr>
-        <w:lastRenderedPageBreak/>
+    </w:p>
+    <w:p>
+      <w:pPr>
+        <w:jc w:val="center"/>
+        <w:rPr>
+          <w:rFonts w:ascii="Times New Roman" w:eastAsia="Times New Roman" w:hAnsi="Times New Roman" w:cs="Times New Roman"/>
+          <w:sz w:val="27"/>
+          <w:szCs w:val="27"/>
+          <w:lang w:eastAsia="ru-RU"/>
+        </w:rPr>
+      </w:pPr>
+    </w:p>
+    <w:p>
+      <w:pPr>
+        <w:jc w:val="center"/>
+        <w:rPr>
+          <w:rFonts w:ascii="Times New Roman" w:eastAsia="Times New Roman" w:hAnsi="Times New Roman" w:cs="Times New Roman"/>
+          <w:b/>
+          <w:sz w:val="27"/>
+          <w:szCs w:val="27"/>
+          <w:lang w:eastAsia="ru-RU"/>
+        </w:rPr>
+      </w:pPr>
+      <w:r>
+        <w:rPr>
+          <w:rFonts w:ascii="Times New Roman" w:eastAsia="Times New Roman" w:hAnsi="Times New Roman" w:cs="Times New Roman"/>
+          <w:b/>
+          <w:sz w:val="27"/>
+          <w:szCs w:val="27"/>
+          <w:lang w:eastAsia="ru-RU"/>
+        </w:rPr>
         <w:t xml:space="preserve">Результаты работы </w:t>
       </w:r>
       <w:proofErr w:type="spellStart"/>
       <w:r>
         <w:rPr>
           <w:rFonts w:ascii="Times New Roman" w:eastAsia="Times New Roman" w:hAnsi="Times New Roman" w:cs="Times New Roman"/>
+          <w:b/>
           <w:sz w:val="27"/>
           <w:szCs w:val="27"/>
           <w:lang w:eastAsia="ru-RU"/>
@@ -1314,17 +1376,14 @@
       </w:pPr>
       <w:r>
         <w:rPr>
-          <w:rFonts w:ascii="Times New Roman" w:eastAsia="Times New Roman" w:hAnsi="Times New Roman" w:cs="Times New Roman"/>
           <w:noProof/>
-          <w:sz w:val="27"/>
-          <w:szCs w:val="27"/>
           <w:lang w:eastAsia="ru-RU"/>
         </w:rPr>
         <w:drawing>
-          <wp:inline distT="0" distB="0" distL="0" distR="0">
-            <wp:extent cx="5940425" cy="3333115"/>
-            <wp:effectExtent l="0" t="0" r="3175" b="635"/>
-            <wp:docPr id="4" name="Рисунок 4"/>
+          <wp:inline distT="0" distB="0" distL="0" distR="0" wp14:anchorId="518CEF50" wp14:editId="74893DD9">
+            <wp:extent cx="5940425" cy="2943860"/>
+            <wp:effectExtent l="0" t="0" r="3175" b="8890"/>
+            <wp:docPr id="6" name="Рисунок 6"/>
             <wp:cNvGraphicFramePr>
               <a:graphicFrameLocks xmlns:a="http://schemas.openxmlformats.org/drawingml/2006/main" noChangeAspect="1"/>
             </wp:cNvGraphicFramePr>
@@ -1332,17 +1391,11 @@
               <a:graphicData uri="http://schemas.openxmlformats.org/drawingml/2006/picture">
                 <pic:pic xmlns:pic="http://schemas.openxmlformats.org/drawingml/2006/picture">
                   <pic:nvPicPr>
-                    <pic:cNvPr id="4" name="лаб-2.PNG"/>
+                    <pic:cNvPr id="1" name=""/>
                     <pic:cNvPicPr/>
                   </pic:nvPicPr>
                   <pic:blipFill>
-                    <a:blip r:embed="rId8">
-                      <a:extLst>
-                        <a:ext uri="{28A0092B-C50C-407E-A947-70E740481C1C}">
-                          <a14:useLocalDpi xmlns:a14="http://schemas.microsoft.com/office/drawing/2010/main" val="0"/>
-                        </a:ext>
-                      </a:extLst>
-                    </a:blip>
+                    <a:blip r:embed="rId9"/>
                     <a:stretch>
                       <a:fillRect/>
                     </a:stretch>
@@ -1350,7 +1403,7 @@
                   <pic:spPr>
                     <a:xfrm>
                       <a:off x="0" y="0"/>
-                      <a:ext cx="5940425" cy="3333115"/>
+                      <a:ext cx="5940425" cy="2943860"/>
                     </a:xfrm>
                     <a:prstGeom prst="rect">
                       <a:avLst/>
@@ -1371,6 +1424,100 @@
     </w:sectPr>
   </w:body>
 </w:document>
+</file>
+
+<file path=word/numbering.xml><?xml version="1.0" encoding="utf-8"?>
+<w:numbering xmlns:wpc="http://schemas.microsoft.com/office/word/2010/wordprocessingCanvas" xmlns:mc="http://schemas.openxmlformats.org/markup-compatibility/2006" xmlns:o="urn:schemas-microsoft-com:office:office" xmlns:r="http://schemas.openxmlformats.org/officeDocument/2006/relationships" xmlns:m="http://schemas.openxmlformats.org/officeDocument/2006/math" xmlns:v="urn:schemas-microsoft-com:vml" xmlns:wp14="http://schemas.microsoft.com/office/word/2010/wordprocessingDrawing" xmlns:wp="http://schemas.openxmlformats.org/drawingml/2006/wordprocessingDrawing" xmlns:w10="urn:schemas-microsoft-com:office:word" xmlns:w="http://schemas.openxmlformats.org/wordprocessingml/2006/main" xmlns:w14="http://schemas.microsoft.com/office/word/2010/wordml" xmlns:w15="http://schemas.microsoft.com/office/word/2012/wordml" xmlns:wpg="http://schemas.microsoft.com/office/word/2010/wordprocessingGroup" xmlns:wpi="http://schemas.microsoft.com/office/word/2010/wordprocessingInk" xmlns:wne="http://schemas.microsoft.com/office/word/2006/wordml" xmlns:wps="http://schemas.microsoft.com/office/word/2010/wordprocessingShape" mc:Ignorable="w14 w15 wp14">
+  <w:abstractNum w:abstractNumId="0" w15:restartNumberingAfterBreak="0">
+    <w:nsid w:val="7B92709F"/>
+    <w:multiLevelType w:val="hybridMultilevel"/>
+    <w:tmpl w:val="AB6008C0"/>
+    <w:lvl w:ilvl="0" w:tplc="0419000F">
+      <w:start w:val="1"/>
+      <w:numFmt w:val="decimal"/>
+      <w:lvlText w:val="%1."/>
+      <w:lvlJc w:val="left"/>
+      <w:pPr>
+        <w:ind w:left="720" w:hanging="360"/>
+      </w:pPr>
+    </w:lvl>
+    <w:lvl w:ilvl="1" w:tplc="04190019" w:tentative="1">
+      <w:start w:val="1"/>
+      <w:numFmt w:val="lowerLetter"/>
+      <w:lvlText w:val="%2."/>
+      <w:lvlJc w:val="left"/>
+      <w:pPr>
+        <w:ind w:left="1440" w:hanging="360"/>
+      </w:pPr>
+    </w:lvl>
+    <w:lvl w:ilvl="2" w:tplc="0419001B" w:tentative="1">
+      <w:start w:val="1"/>
+      <w:numFmt w:val="lowerRoman"/>
+      <w:lvlText w:val="%3."/>
+      <w:lvlJc w:val="right"/>
+      <w:pPr>
+        <w:ind w:left="2160" w:hanging="180"/>
+      </w:pPr>
+    </w:lvl>
+    <w:lvl w:ilvl="3" w:tplc="0419000F" w:tentative="1">
+      <w:start w:val="1"/>
+      <w:numFmt w:val="decimal"/>
+      <w:lvlText w:val="%4."/>
+      <w:lvlJc w:val="left"/>
+      <w:pPr>
+        <w:ind w:left="2880" w:hanging="360"/>
+      </w:pPr>
+    </w:lvl>
+    <w:lvl w:ilvl="4" w:tplc="04190019" w:tentative="1">
+      <w:start w:val="1"/>
+      <w:numFmt w:val="lowerLetter"/>
+      <w:lvlText w:val="%5."/>
+      <w:lvlJc w:val="left"/>
+      <w:pPr>
+        <w:ind w:left="3600" w:hanging="360"/>
+      </w:pPr>
+    </w:lvl>
+    <w:lvl w:ilvl="5" w:tplc="0419001B" w:tentative="1">
+      <w:start w:val="1"/>
+      <w:numFmt w:val="lowerRoman"/>
+      <w:lvlText w:val="%6."/>
+      <w:lvlJc w:val="right"/>
+      <w:pPr>
+        <w:ind w:left="4320" w:hanging="180"/>
+      </w:pPr>
+    </w:lvl>
+    <w:lvl w:ilvl="6" w:tplc="0419000F" w:tentative="1">
+      <w:start w:val="1"/>
+      <w:numFmt w:val="decimal"/>
+      <w:lvlText w:val="%7."/>
+      <w:lvlJc w:val="left"/>
+      <w:pPr>
+        <w:ind w:left="5040" w:hanging="360"/>
+      </w:pPr>
+    </w:lvl>
+    <w:lvl w:ilvl="7" w:tplc="04190019" w:tentative="1">
+      <w:start w:val="1"/>
+      <w:numFmt w:val="lowerLetter"/>
+      <w:lvlText w:val="%8."/>
+      <w:lvlJc w:val="left"/>
+      <w:pPr>
+        <w:ind w:left="5760" w:hanging="360"/>
+      </w:pPr>
+    </w:lvl>
+    <w:lvl w:ilvl="8" w:tplc="0419001B" w:tentative="1">
+      <w:start w:val="1"/>
+      <w:numFmt w:val="lowerRoman"/>
+      <w:lvlText w:val="%9."/>
+      <w:lvlJc w:val="right"/>
+      <w:pPr>
+        <w:ind w:left="6480" w:hanging="180"/>
+      </w:pPr>
+    </w:lvl>
+  </w:abstractNum>
+  <w:num w:numId="1">
+    <w:abstractNumId w:val="0"/>
+  </w:num>
+</w:numbering>
 </file>
 
 <file path=word/styles.xml><?xml version="1.0" encoding="utf-8"?>
@@ -1817,6 +1964,17 @@
       <w:bCs/>
     </w:rPr>
   </w:style>
+  <w:style w:type="paragraph" w:styleId="a5">
+    <w:name w:val="List Paragraph"/>
+    <w:basedOn w:val="a"/>
+    <w:uiPriority w:val="34"/>
+    <w:qFormat/>
+    <w:rsid w:val="000A34F1"/>
+    <w:pPr>
+      <w:ind w:left="720"/>
+      <w:contextualSpacing/>
+    </w:pPr>
+  </w:style>
 </w:styles>
 </file>
 

</xml_diff>